<commit_message>
fix in reports and add feedback
</commit_message>
<xml_diff>
--- a/report/3343_Коршков_АА.docx
+++ b/report/3343_Коршков_АА.docx
@@ -1075,6 +1075,41 @@
               </w:rPr>
               <w:t>.</w:t>
             </w:r>
+            <w:r>
+              <w:rPr>
+                <w:sz w:val="28"/>
+                <w:szCs w:val="28"/>
+              </w:rPr>
+              <w:t xml:space="preserve"> </w:t>
+            </w:r>
+            <w:r>
+              <w:rPr>
+                <w:sz w:val="28"/>
+                <w:szCs w:val="28"/>
+              </w:rPr>
+              <w:t>Данные могут</w:t>
+            </w:r>
+            <w:r>
+              <w:rPr>
+                <w:sz w:val="28"/>
+                <w:szCs w:val="28"/>
+              </w:rPr>
+              <w:t xml:space="preserve"> </w:t>
+            </w:r>
+            <w:r>
+              <w:rPr>
+                <w:sz w:val="28"/>
+                <w:szCs w:val="28"/>
+              </w:rPr>
+              <w:t>быть либо записаны в текстовый файл, либо находиться в интернете по заданному адресу</w:t>
+            </w:r>
+            <w:r>
+              <w:rPr>
+                <w:sz w:val="28"/>
+                <w:szCs w:val="28"/>
+              </w:rPr>
+              <w:t>.</w:t>
+            </w:r>
           </w:p>
           <w:p>
             <w:pPr>
@@ -1753,6 +1788,13 @@
         <w:rPr>
           <w:sz w:val="28"/>
           <w:szCs w:val="28"/>
+        </w:rPr>
+        <w:t xml:space="preserve">в </w:t>
+      </w:r>
+      <w:r>
+        <w:rPr>
+          <w:sz w:val="28"/>
+          <w:szCs w:val="28"/>
           <w:lang w:val="en-US"/>
         </w:rPr>
         <w:t>TLE</w:t>
@@ -1762,6 +1804,13 @@
           <w:sz w:val="28"/>
           <w:szCs w:val="28"/>
         </w:rPr>
+        <w:t xml:space="preserve"> формате</w:t>
+      </w:r>
+      <w:r>
+        <w:rPr>
+          <w:sz w:val="28"/>
+          <w:szCs w:val="28"/>
+        </w:rPr>
         <w:t xml:space="preserve">. В ходе практики осваиваются технологии фреймворка </w:t>
       </w:r>
       <w:r>
@@ -1770,7 +1819,15 @@
           <w:szCs w:val="28"/>
           <w:lang w:val="en-US"/>
         </w:rPr>
-        <w:t>QT</w:t>
+        <w:t>Q</w:t>
+      </w:r>
+      <w:r>
+        <w:rPr>
+          <w:sz w:val="28"/>
+          <w:szCs w:val="28"/>
+          <w:lang w:val="en-US"/>
+        </w:rPr>
+        <w:t>t</w:t>
       </w:r>
       <w:r>
         <w:rPr>
@@ -1849,6 +1906,169 @@
           <w:sz w:val="28"/>
           <w:szCs w:val="28"/>
         </w:rPr>
+        <w:t>,</w:t>
+      </w:r>
+      <w:r>
+        <w:rPr>
+          <w:sz w:val="28"/>
+          <w:szCs w:val="28"/>
+        </w:rPr>
+        <w:t xml:space="preserve"> </w:t>
+      </w:r>
+      <w:r>
+        <w:rPr>
+          <w:sz w:val="28"/>
+          <w:szCs w:val="28"/>
+        </w:rPr>
+        <w:t>извлекать из него необходимую информацию</w:t>
+      </w:r>
+      <w:r>
+        <w:rPr>
+          <w:sz w:val="28"/>
+          <w:szCs w:val="28"/>
+        </w:rPr>
+        <w:t>,</w:t>
+      </w:r>
+      <w:r>
+        <w:rPr>
+          <w:sz w:val="28"/>
+          <w:szCs w:val="28"/>
+        </w:rPr>
+        <w:t xml:space="preserve"> </w:t>
+      </w:r>
+      <w:r>
+        <w:rPr>
+          <w:sz w:val="28"/>
+          <w:szCs w:val="28"/>
+        </w:rPr>
+        <w:t xml:space="preserve">и </w:t>
+      </w:r>
+      <w:r>
+        <w:rPr>
+          <w:sz w:val="28"/>
+          <w:szCs w:val="28"/>
+        </w:rPr>
+        <w:t xml:space="preserve">язык программирования </w:t>
+      </w:r>
+      <w:r>
+        <w:rPr>
+          <w:sz w:val="28"/>
+          <w:szCs w:val="28"/>
+          <w:lang w:val="en-US"/>
+        </w:rPr>
+        <w:t>C</w:t>
+      </w:r>
+      <w:r>
+        <w:rPr>
+          <w:sz w:val="28"/>
+          <w:szCs w:val="28"/>
+        </w:rPr>
+        <w:t>++</w:t>
+      </w:r>
+      <w:r>
+        <w:rPr>
+          <w:sz w:val="28"/>
+          <w:szCs w:val="28"/>
+        </w:rPr>
+        <w:t>.</w:t>
+      </w:r>
+      <w:r>
+        <w:rPr>
+          <w:sz w:val="28"/>
+          <w:szCs w:val="28"/>
+        </w:rPr>
+        <w:t xml:space="preserve"> В рамках практики </w:t>
+      </w:r>
+      <w:r>
+        <w:rPr>
+          <w:sz w:val="28"/>
+          <w:szCs w:val="28"/>
+        </w:rPr>
+        <w:t>создаётся интерфейс для окна с информацией о спутниках</w:t>
+      </w:r>
+      <w:r>
+        <w:rPr>
+          <w:sz w:val="28"/>
+          <w:szCs w:val="28"/>
+        </w:rPr>
+        <w:t>,</w:t>
+      </w:r>
+      <w:r>
+        <w:rPr>
+          <w:sz w:val="28"/>
+          <w:szCs w:val="28"/>
+        </w:rPr>
+        <w:t xml:space="preserve"> </w:t>
+      </w:r>
+      <w:r>
+        <w:rPr>
+          <w:sz w:val="28"/>
+          <w:szCs w:val="28"/>
+          <w:lang w:val="en-US"/>
+        </w:rPr>
+        <w:t>c</w:t>
+      </w:r>
+      <w:r>
+        <w:rPr>
+          <w:sz w:val="28"/>
+          <w:szCs w:val="28"/>
+        </w:rPr>
+        <w:t xml:space="preserve"> </w:t>
+      </w:r>
+      <w:r>
+        <w:rPr>
+          <w:sz w:val="28"/>
+          <w:szCs w:val="28"/>
+        </w:rPr>
+        <w:t>возможностью</w:t>
+      </w:r>
+      <w:r>
+        <w:rPr>
+          <w:sz w:val="28"/>
+          <w:szCs w:val="28"/>
+        </w:rPr>
+        <w:t xml:space="preserve"> сохранить </w:t>
+      </w:r>
+      <w:r>
+        <w:rPr>
+          <w:sz w:val="28"/>
+          <w:szCs w:val="28"/>
+        </w:rPr>
+        <w:t xml:space="preserve">информацию в файл </w:t>
+      </w:r>
+      <w:r>
+        <w:rPr>
+          <w:sz w:val="28"/>
+          <w:szCs w:val="28"/>
+        </w:rPr>
+        <w:t>или скопировать информацию в буфер обмена</w:t>
+      </w:r>
+      <w:r>
+        <w:rPr>
+          <w:sz w:val="28"/>
+          <w:szCs w:val="28"/>
+        </w:rPr>
+        <w:t xml:space="preserve">. Полученные навыки помогают понять </w:t>
+      </w:r>
+      <w:r>
+        <w:rPr>
+          <w:sz w:val="28"/>
+          <w:szCs w:val="28"/>
+        </w:rPr>
+        <w:t>принципы</w:t>
+      </w:r>
+      <w:r>
+        <w:rPr>
+          <w:sz w:val="28"/>
+          <w:szCs w:val="28"/>
+        </w:rPr>
+        <w:t xml:space="preserve"> построения понятного интерфейса</w:t>
+      </w:r>
+      <w:r>
+        <w:rPr>
+          <w:sz w:val="28"/>
+          <w:szCs w:val="28"/>
+        </w:rPr>
         <w:t xml:space="preserve">, </w:t>
       </w:r>
       <w:r>
@@ -1856,114 +2076,7 @@
           <w:sz w:val="28"/>
           <w:szCs w:val="28"/>
         </w:rPr>
-        <w:t>извлекать из него необходимую информацию</w:t>
-      </w:r>
-      <w:r>
-        <w:rPr>
-          <w:sz w:val="28"/>
-          <w:szCs w:val="28"/>
-        </w:rPr>
-        <w:t xml:space="preserve"> и </w:t>
-      </w:r>
-      <w:r>
-        <w:rPr>
-          <w:sz w:val="28"/>
-          <w:szCs w:val="28"/>
-        </w:rPr>
-        <w:t xml:space="preserve">язык программирования </w:t>
-      </w:r>
-      <w:r>
-        <w:rPr>
-          <w:sz w:val="28"/>
-          <w:szCs w:val="28"/>
-          <w:lang w:val="en-US"/>
-        </w:rPr>
-        <w:t>C</w:t>
-      </w:r>
-      <w:r>
-        <w:rPr>
-          <w:sz w:val="28"/>
-          <w:szCs w:val="28"/>
-        </w:rPr>
-        <w:t>++</w:t>
-      </w:r>
-      <w:r>
-        <w:rPr>
-          <w:sz w:val="28"/>
-          <w:szCs w:val="28"/>
-        </w:rPr>
-        <w:t>.</w:t>
-      </w:r>
-      <w:r>
-        <w:rPr>
-          <w:sz w:val="28"/>
-          <w:szCs w:val="28"/>
-        </w:rPr>
-        <w:t xml:space="preserve"> В рамках практики </w:t>
-      </w:r>
-      <w:r>
-        <w:rPr>
-          <w:sz w:val="28"/>
-          <w:szCs w:val="28"/>
-        </w:rPr>
-        <w:t>создаётся интерфейс для окна с информацией о спутниках</w:t>
-      </w:r>
-      <w:r>
-        <w:rPr>
-          <w:sz w:val="28"/>
-          <w:szCs w:val="28"/>
-        </w:rPr>
-        <w:t>,</w:t>
-      </w:r>
-      <w:r>
-        <w:rPr>
-          <w:sz w:val="28"/>
-          <w:szCs w:val="28"/>
-        </w:rPr>
-        <w:t xml:space="preserve"> </w:t>
-      </w:r>
-      <w:r>
-        <w:rPr>
-          <w:sz w:val="28"/>
-          <w:szCs w:val="28"/>
-          <w:lang w:val="en-US"/>
-        </w:rPr>
-        <w:t>c</w:t>
-      </w:r>
-      <w:r>
-        <w:rPr>
-          <w:sz w:val="28"/>
-          <w:szCs w:val="28"/>
-        </w:rPr>
-        <w:t xml:space="preserve"> </w:t>
-      </w:r>
-      <w:r>
-        <w:rPr>
-          <w:sz w:val="28"/>
-          <w:szCs w:val="28"/>
-        </w:rPr>
-        <w:t>возможностью</w:t>
-      </w:r>
-      <w:r>
-        <w:rPr>
-          <w:sz w:val="28"/>
-          <w:szCs w:val="28"/>
-        </w:rPr>
-        <w:t xml:space="preserve">. Полученные навыки помогают понять </w:t>
-      </w:r>
-      <w:r>
-        <w:rPr>
-          <w:sz w:val="28"/>
-          <w:szCs w:val="28"/>
-        </w:rPr>
-        <w:t>принципы</w:t>
-      </w:r>
-      <w:r>
-        <w:rPr>
-          <w:sz w:val="28"/>
-          <w:szCs w:val="28"/>
-        </w:rPr>
-        <w:t xml:space="preserve"> построения понятного интерфейса</w:t>
+        <w:t>работать с данными спутников</w:t>
       </w:r>
       <w:r>
         <w:rPr>
@@ -2183,7 +2296,7 @@
         </w:rPr>
         <w:fldChar w:fldCharType="separate"/>
       </w:r>
-      <w:hyperlink w:anchor="_Toc202440709" w:history="1">
+      <w:hyperlink w:anchor="_Toc202556045" w:history="1">
         <w:r>
           <w:rPr>
             <w:rStyle w:val="af7"/>
@@ -2219,7 +2332,7 @@
             <w:noProof/>
             <w:webHidden/>
           </w:rPr>
-          <w:instrText xml:space="preserve"> PAGEREF _Toc202440709 \h </w:instrText>
+          <w:instrText xml:space="preserve"> PAGEREF _Toc202556045 \h </w:instrText>
         </w:r>
         <w:r>
           <w:rPr>
@@ -2272,7 +2385,7 @@
           <w:kern w:val="2"/>
         </w:rPr>
       </w:pPr>
-      <w:hyperlink w:anchor="_Toc202440710" w:history="1">
+      <w:hyperlink w:anchor="_Toc202556046" w:history="1">
         <w:r>
           <w:rPr>
             <w:rStyle w:val="af7"/>
@@ -2329,7 +2442,7 @@
             <w:noProof/>
             <w:webHidden/>
           </w:rPr>
-          <w:instrText xml:space="preserve"> PAGEREF _Toc202440710 \h </w:instrText>
+          <w:instrText xml:space="preserve"> PAGEREF _Toc202556046 \h </w:instrText>
         </w:r>
         <w:r>
           <w:rPr>
@@ -2355,7 +2468,7 @@
             <w:noProof/>
             <w:webHidden/>
           </w:rPr>
-          <w:t>7</w:t>
+          <w:t>6</w:t>
         </w:r>
         <w:r>
           <w:rPr>
@@ -2383,7 +2496,7 @@
           <w:szCs w:val="28"/>
         </w:rPr>
       </w:pPr>
-      <w:hyperlink w:anchor="_Toc202440711" w:history="1">
+      <w:hyperlink w:anchor="_Toc202556047" w:history="1">
         <w:r>
           <w:rPr>
             <w:rStyle w:val="af7"/>
@@ -2418,7 +2531,96 @@
             <w:sz w:val="28"/>
             <w:szCs w:val="28"/>
           </w:rPr>
-          <w:instrText xml:space="preserve"> PAGEREF _Toc202440711 \h </w:instrText>
+          <w:instrText xml:space="preserve"> PAGEREF _Toc202556047 \h </w:instrText>
+        </w:r>
+        <w:r>
+          <w:rPr>
+            <w:noProof/>
+            <w:webHidden/>
+            <w:sz w:val="28"/>
+            <w:szCs w:val="28"/>
+          </w:rPr>
+        </w:r>
+        <w:r>
+          <w:rPr>
+            <w:noProof/>
+            <w:webHidden/>
+            <w:sz w:val="28"/>
+            <w:szCs w:val="28"/>
+          </w:rPr>
+          <w:fldChar w:fldCharType="separate"/>
+        </w:r>
+        <w:r>
+          <w:rPr>
+            <w:noProof/>
+            <w:webHidden/>
+            <w:sz w:val="28"/>
+            <w:szCs w:val="28"/>
+          </w:rPr>
+          <w:t>6</w:t>
+        </w:r>
+        <w:r>
+          <w:rPr>
+            <w:noProof/>
+            <w:webHidden/>
+            <w:sz w:val="28"/>
+            <w:szCs w:val="28"/>
+          </w:rPr>
+          <w:fldChar w:fldCharType="end"/>
+        </w:r>
+      </w:hyperlink>
+    </w:p>
+    <w:p>
+      <w:pPr>
+        <w:pStyle w:val="2a"/>
+        <w:tabs>
+          <w:tab w:val="right" w:leader="dot" w:pos="9628"/>
+        </w:tabs>
+        <w:spacing w:line="360" w:lineRule="auto"/>
+        <w:rPr>
+          <w:rFonts w:ascii="Aptos" w:hAnsi="Aptos"/>
+          <w:noProof/>
+          <w:kern w:val="2"/>
+          <w:sz w:val="28"/>
+          <w:szCs w:val="28"/>
+        </w:rPr>
+      </w:pPr>
+      <w:hyperlink w:anchor="_Toc202556048" w:history="1">
+        <w:r>
+          <w:rPr>
+            <w:rStyle w:val="af7"/>
+            <w:noProof/>
+            <w:sz w:val="28"/>
+            <w:szCs w:val="28"/>
+          </w:rPr>
+          <w:t>1.2. Полученные результаты</w:t>
+        </w:r>
+        <w:r>
+          <w:rPr>
+            <w:noProof/>
+            <w:webHidden/>
+            <w:sz w:val="28"/>
+            <w:szCs w:val="28"/>
+          </w:rPr>
+          <w:tab/>
+        </w:r>
+        <w:r>
+          <w:rPr>
+            <w:noProof/>
+            <w:webHidden/>
+            <w:sz w:val="28"/>
+            <w:szCs w:val="28"/>
+          </w:rPr>
+          <w:fldChar w:fldCharType="begin"/>
+        </w:r>
+        <w:r>
+          <w:rPr>
+            <w:noProof/>
+            <w:webHidden/>
+            <w:sz w:val="28"/>
+            <w:szCs w:val="28"/>
+          </w:rPr>
+          <w:instrText xml:space="preserve"> PAGEREF _Toc202556048 \h </w:instrText>
         </w:r>
         <w:r>
           <w:rPr>
@@ -2459,95 +2661,6 @@
     </w:p>
     <w:p>
       <w:pPr>
-        <w:pStyle w:val="2a"/>
-        <w:tabs>
-          <w:tab w:val="right" w:leader="dot" w:pos="9628"/>
-        </w:tabs>
-        <w:spacing w:line="360" w:lineRule="auto"/>
-        <w:rPr>
-          <w:rFonts w:ascii="Aptos" w:hAnsi="Aptos"/>
-          <w:noProof/>
-          <w:kern w:val="2"/>
-          <w:sz w:val="28"/>
-          <w:szCs w:val="28"/>
-        </w:rPr>
-      </w:pPr>
-      <w:hyperlink w:anchor="_Toc202440712" w:history="1">
-        <w:r>
-          <w:rPr>
-            <w:rStyle w:val="af7"/>
-            <w:noProof/>
-            <w:sz w:val="28"/>
-            <w:szCs w:val="28"/>
-          </w:rPr>
-          <w:t>1.2. Полученные результаты</w:t>
-        </w:r>
-        <w:r>
-          <w:rPr>
-            <w:noProof/>
-            <w:webHidden/>
-            <w:sz w:val="28"/>
-            <w:szCs w:val="28"/>
-          </w:rPr>
-          <w:tab/>
-        </w:r>
-        <w:r>
-          <w:rPr>
-            <w:noProof/>
-            <w:webHidden/>
-            <w:sz w:val="28"/>
-            <w:szCs w:val="28"/>
-          </w:rPr>
-          <w:fldChar w:fldCharType="begin"/>
-        </w:r>
-        <w:r>
-          <w:rPr>
-            <w:noProof/>
-            <w:webHidden/>
-            <w:sz w:val="28"/>
-            <w:szCs w:val="28"/>
-          </w:rPr>
-          <w:instrText xml:space="preserve"> PAGEREF _Toc202440712 \h </w:instrText>
-        </w:r>
-        <w:r>
-          <w:rPr>
-            <w:noProof/>
-            <w:webHidden/>
-            <w:sz w:val="28"/>
-            <w:szCs w:val="28"/>
-          </w:rPr>
-        </w:r>
-        <w:r>
-          <w:rPr>
-            <w:noProof/>
-            <w:webHidden/>
-            <w:sz w:val="28"/>
-            <w:szCs w:val="28"/>
-          </w:rPr>
-          <w:fldChar w:fldCharType="separate"/>
-        </w:r>
-        <w:r>
-          <w:rPr>
-            <w:noProof/>
-            <w:webHidden/>
-            <w:sz w:val="28"/>
-            <w:szCs w:val="28"/>
-          </w:rPr>
-          <w:t>8</w:t>
-        </w:r>
-        <w:r>
-          <w:rPr>
-            <w:noProof/>
-            <w:webHidden/>
-            <w:sz w:val="28"/>
-            <w:szCs w:val="28"/>
-          </w:rPr>
-          <w:fldChar w:fldCharType="end"/>
-        </w:r>
-      </w:hyperlink>
-    </w:p>
-    <w:p>
-      <w:pPr>
         <w:pStyle w:val="16"/>
         <w:tabs>
           <w:tab w:val="right" w:leader="dot" w:pos="9628"/>
@@ -2560,7 +2673,7 @@
           <w:kern w:val="2"/>
         </w:rPr>
       </w:pPr>
-      <w:hyperlink w:anchor="_Toc202440713" w:history="1">
+      <w:hyperlink w:anchor="_Toc202556049" w:history="1">
         <w:r>
           <w:rPr>
             <w:rStyle w:val="af7"/>
@@ -2569,17 +2682,7 @@
             <w:iCs/>
             <w:noProof/>
           </w:rPr>
-          <w:t>З</w:t>
-        </w:r>
-        <w:r>
-          <w:rPr>
-            <w:rStyle w:val="af7"/>
-            <w:b w:val="0"/>
-            <w:bCs w:val="0"/>
-            <w:iCs/>
-            <w:noProof/>
-          </w:rPr>
-          <w:t>аключение</w:t>
+          <w:t>Заключение</w:t>
         </w:r>
         <w:r>
           <w:rPr>
@@ -2606,7 +2709,96 @@
             <w:noProof/>
             <w:webHidden/>
           </w:rPr>
-          <w:instrText xml:space="preserve"> PAGEREF _Toc202440713 \h </w:instrText>
+          <w:instrText xml:space="preserve"> PAGEREF _Toc202556049 \h </w:instrText>
+        </w:r>
+        <w:r>
+          <w:rPr>
+            <w:b w:val="0"/>
+            <w:bCs w:val="0"/>
+            <w:noProof/>
+            <w:webHidden/>
+          </w:rPr>
+        </w:r>
+        <w:r>
+          <w:rPr>
+            <w:b w:val="0"/>
+            <w:bCs w:val="0"/>
+            <w:noProof/>
+            <w:webHidden/>
+          </w:rPr>
+          <w:fldChar w:fldCharType="separate"/>
+        </w:r>
+        <w:r>
+          <w:rPr>
+            <w:b w:val="0"/>
+            <w:bCs w:val="0"/>
+            <w:noProof/>
+            <w:webHidden/>
+          </w:rPr>
+          <w:t>9</w:t>
+        </w:r>
+        <w:r>
+          <w:rPr>
+            <w:b w:val="0"/>
+            <w:bCs w:val="0"/>
+            <w:noProof/>
+            <w:webHidden/>
+          </w:rPr>
+          <w:fldChar w:fldCharType="end"/>
+        </w:r>
+      </w:hyperlink>
+    </w:p>
+    <w:p>
+      <w:pPr>
+        <w:pStyle w:val="16"/>
+        <w:tabs>
+          <w:tab w:val="right" w:leader="dot" w:pos="9628"/>
+        </w:tabs>
+        <w:rPr>
+          <w:rFonts w:ascii="Aptos" w:hAnsi="Aptos"/>
+          <w:b w:val="0"/>
+          <w:bCs w:val="0"/>
+          <w:noProof/>
+          <w:kern w:val="2"/>
+        </w:rPr>
+      </w:pPr>
+      <w:hyperlink w:anchor="_Toc202556050" w:history="1">
+        <w:r>
+          <w:rPr>
+            <w:rStyle w:val="af7"/>
+            <w:b w:val="0"/>
+            <w:bCs w:val="0"/>
+            <w:iCs/>
+            <w:noProof/>
+          </w:rPr>
+          <w:t>Список использованных источников</w:t>
+        </w:r>
+        <w:r>
+          <w:rPr>
+            <w:b w:val="0"/>
+            <w:bCs w:val="0"/>
+            <w:noProof/>
+            <w:webHidden/>
+          </w:rPr>
+          <w:tab/>
+        </w:r>
+        <w:r>
+          <w:rPr>
+            <w:b w:val="0"/>
+            <w:bCs w:val="0"/>
+            <w:noProof/>
+            <w:webHidden/>
+          </w:rPr>
+          <w:fldChar w:fldCharType="begin"/>
+        </w:r>
+        <w:r>
+          <w:rPr>
+            <w:b w:val="0"/>
+            <w:bCs w:val="0"/>
+            <w:noProof/>
+            <w:webHidden/>
+          </w:rPr>
+          <w:instrText xml:space="preserve"> PAGEREF _Toc202556050 \h </w:instrText>
         </w:r>
         <w:r>
           <w:rPr>
@@ -2659,7 +2851,7 @@
           <w:kern w:val="2"/>
         </w:rPr>
       </w:pPr>
-      <w:hyperlink w:anchor="_Toc202440714" w:history="1">
+      <w:hyperlink w:anchor="_Toc202556051" w:history="1">
         <w:r>
           <w:rPr>
             <w:rStyle w:val="af7"/>
@@ -2668,17 +2860,7 @@
             <w:iCs/>
             <w:noProof/>
           </w:rPr>
-          <w:t>Спис</w:t>
-        </w:r>
-        <w:r>
-          <w:rPr>
-            <w:rStyle w:val="af7"/>
-            <w:b w:val="0"/>
-            <w:bCs w:val="0"/>
-            <w:iCs/>
-            <w:noProof/>
-          </w:rPr>
-          <w:t>ок использованных источников</w:t>
+          <w:t>Приложение А. Снимки экрана программы</w:t>
         </w:r>
         <w:r>
           <w:rPr>
@@ -2705,7 +2887,7 @@
             <w:noProof/>
             <w:webHidden/>
           </w:rPr>
-          <w:instrText xml:space="preserve"> PAGEREF _Toc202440714 \h </w:instrText>
+          <w:instrText xml:space="preserve"> PAGEREF _Toc202556051 \h </w:instrText>
         </w:r>
         <w:r>
           <w:rPr>
@@ -2758,7 +2940,7 @@
           <w:kern w:val="2"/>
         </w:rPr>
       </w:pPr>
-      <w:hyperlink w:anchor="_Toc202440715" w:history="1">
+      <w:hyperlink w:anchor="_Toc202556052" w:history="1">
         <w:r>
           <w:rPr>
             <w:rStyle w:val="af7"/>
@@ -2767,37 +2949,7 @@
             <w:iCs/>
             <w:noProof/>
           </w:rPr>
-          <w:t>П</w:t>
-        </w:r>
-        <w:r>
-          <w:rPr>
-            <w:rStyle w:val="af7"/>
-            <w:b w:val="0"/>
-            <w:bCs w:val="0"/>
-            <w:iCs/>
-            <w:noProof/>
-          </w:rPr>
-          <w:t xml:space="preserve">риложение </w:t>
-        </w:r>
-        <w:r>
-          <w:rPr>
-            <w:rStyle w:val="af7"/>
-            <w:b w:val="0"/>
-            <w:bCs w:val="0"/>
-            <w:iCs/>
-            <w:noProof/>
-          </w:rPr>
-          <w:t>А</w:t>
-        </w:r>
-        <w:r>
-          <w:rPr>
-            <w:rStyle w:val="af7"/>
-            <w:b w:val="0"/>
-            <w:bCs w:val="0"/>
-            <w:iCs/>
-            <w:noProof/>
-          </w:rPr>
-          <w:t>. Снимки экрана программы</w:t>
+          <w:t>Приложение Б. Отзыв о прохождении практики</w:t>
         </w:r>
         <w:r>
           <w:rPr>
@@ -2824,7 +2976,7 @@
             <w:noProof/>
             <w:webHidden/>
           </w:rPr>
-          <w:instrText xml:space="preserve"> PAGEREF _Toc202440715 \h </w:instrText>
+          <w:instrText xml:space="preserve"> PAGEREF _Toc202556052 \h </w:instrText>
         </w:r>
         <w:r>
           <w:rPr>
@@ -2865,125 +3017,6 @@
     </w:p>
     <w:p>
       <w:pPr>
-        <w:pStyle w:val="16"/>
-        <w:tabs>
-          <w:tab w:val="right" w:leader="dot" w:pos="9628"/>
-        </w:tabs>
-        <w:rPr>
-          <w:rFonts w:ascii="Aptos" w:hAnsi="Aptos"/>
-          <w:b w:val="0"/>
-          <w:bCs w:val="0"/>
-          <w:noProof/>
-          <w:kern w:val="2"/>
-        </w:rPr>
-      </w:pPr>
-      <w:hyperlink w:anchor="_Toc202440716" w:history="1">
-        <w:r>
-          <w:rPr>
-            <w:rStyle w:val="af7"/>
-            <w:b w:val="0"/>
-            <w:bCs w:val="0"/>
-            <w:iCs/>
-            <w:noProof/>
-          </w:rPr>
-          <w:t>П</w:t>
-        </w:r>
-        <w:r>
-          <w:rPr>
-            <w:rStyle w:val="af7"/>
-            <w:b w:val="0"/>
-            <w:bCs w:val="0"/>
-            <w:iCs/>
-            <w:noProof/>
-          </w:rPr>
-          <w:t xml:space="preserve">риложение </w:t>
-        </w:r>
-        <w:r>
-          <w:rPr>
-            <w:rStyle w:val="af7"/>
-            <w:b w:val="0"/>
-            <w:bCs w:val="0"/>
-            <w:iCs/>
-            <w:noProof/>
-          </w:rPr>
-          <w:t>Б</w:t>
-        </w:r>
-        <w:r>
-          <w:rPr>
-            <w:rStyle w:val="af7"/>
-            <w:b w:val="0"/>
-            <w:bCs w:val="0"/>
-            <w:iCs/>
-            <w:noProof/>
-          </w:rPr>
-          <w:t>. Отзыв о прохождении практики</w:t>
-        </w:r>
-        <w:r>
-          <w:rPr>
-            <w:b w:val="0"/>
-            <w:bCs w:val="0"/>
-            <w:noProof/>
-            <w:webHidden/>
-          </w:rPr>
-          <w:tab/>
-        </w:r>
-        <w:r>
-          <w:rPr>
-            <w:b w:val="0"/>
-            <w:bCs w:val="0"/>
-            <w:noProof/>
-            <w:webHidden/>
-          </w:rPr>
-          <w:fldChar w:fldCharType="begin"/>
-        </w:r>
-        <w:r>
-          <w:rPr>
-            <w:b w:val="0"/>
-            <w:bCs w:val="0"/>
-            <w:noProof/>
-            <w:webHidden/>
-          </w:rPr>
-          <w:instrText xml:space="preserve"> PAGEREF _Toc202440716 \h </w:instrText>
-        </w:r>
-        <w:r>
-          <w:rPr>
-            <w:b w:val="0"/>
-            <w:bCs w:val="0"/>
-            <w:noProof/>
-            <w:webHidden/>
-          </w:rPr>
-        </w:r>
-        <w:r>
-          <w:rPr>
-            <w:b w:val="0"/>
-            <w:bCs w:val="0"/>
-            <w:noProof/>
-            <w:webHidden/>
-          </w:rPr>
-          <w:fldChar w:fldCharType="separate"/>
-        </w:r>
-        <w:r>
-          <w:rPr>
-            <w:b w:val="0"/>
-            <w:bCs w:val="0"/>
-            <w:noProof/>
-            <w:webHidden/>
-          </w:rPr>
-          <w:t>13</w:t>
-        </w:r>
-        <w:r>
-          <w:rPr>
-            <w:b w:val="0"/>
-            <w:bCs w:val="0"/>
-            <w:noProof/>
-            <w:webHidden/>
-          </w:rPr>
-          <w:fldChar w:fldCharType="end"/>
-        </w:r>
-      </w:hyperlink>
-    </w:p>
-    <w:p>
-      <w:pPr>
         <w:spacing w:line="360" w:lineRule="auto"/>
         <w:rPr>
           <w:sz w:val="28"/>
@@ -3016,7 +3049,7 @@
       <w:r>
         <w:br w:type="page"/>
       </w:r>
-      <w:bookmarkStart w:id="0" w:name="_Toc202440709"/>
+      <w:bookmarkStart w:id="0" w:name="_Toc202556045"/>
       <w:r>
         <w:rPr>
           <w:b/>
@@ -3302,21 +3335,63 @@
           <w:sz w:val="28"/>
           <w:szCs w:val="28"/>
         </w:rPr>
-        <w:t xml:space="preserve">Создать функции, </w:t>
-      </w:r>
-      <w:r>
-        <w:rPr>
-          <w:sz w:val="28"/>
-          <w:szCs w:val="28"/>
-        </w:rPr>
-        <w:t>реализующие</w:t>
-      </w:r>
-      <w:r>
-        <w:rPr>
-          <w:sz w:val="28"/>
-          <w:szCs w:val="28"/>
-        </w:rPr>
-        <w:t xml:space="preserve"> загрузку и обработку информации из файлов</w:t>
+        <w:t>Реализовать</w:t>
+      </w:r>
+      <w:r>
+        <w:rPr>
+          <w:sz w:val="28"/>
+          <w:szCs w:val="28"/>
+        </w:rPr>
+        <w:t xml:space="preserve"> функции</w:t>
+      </w:r>
+      <w:r>
+        <w:rPr>
+          <w:sz w:val="28"/>
+          <w:szCs w:val="28"/>
+        </w:rPr>
+        <w:t xml:space="preserve"> для</w:t>
+      </w:r>
+      <w:r>
+        <w:rPr>
+          <w:sz w:val="28"/>
+          <w:szCs w:val="28"/>
+        </w:rPr>
+        <w:t xml:space="preserve"> загрузк</w:t>
+      </w:r>
+      <w:r>
+        <w:rPr>
+          <w:sz w:val="28"/>
+          <w:szCs w:val="28"/>
+        </w:rPr>
+        <w:t>и</w:t>
+      </w:r>
+      <w:r>
+        <w:rPr>
+          <w:sz w:val="28"/>
+          <w:szCs w:val="28"/>
+        </w:rPr>
+        <w:t xml:space="preserve"> и обработк</w:t>
+      </w:r>
+      <w:r>
+        <w:rPr>
+          <w:sz w:val="28"/>
+          <w:szCs w:val="28"/>
+        </w:rPr>
+        <w:t>и</w:t>
+      </w:r>
+      <w:r>
+        <w:rPr>
+          <w:sz w:val="28"/>
+          <w:szCs w:val="28"/>
+        </w:rPr>
+        <w:t xml:space="preserve"> информации из файлов</w:t>
+      </w:r>
+      <w:r>
+        <w:rPr>
+          <w:sz w:val="28"/>
+          <w:szCs w:val="28"/>
+        </w:rPr>
+        <w:t xml:space="preserve"> и из сетевого хранилища</w:t>
       </w:r>
       <w:r>
         <w:rPr>
@@ -3351,7 +3426,42 @@
           <w:sz w:val="28"/>
           <w:szCs w:val="28"/>
         </w:rPr>
-        <w:t>Реализовать загрузку и обработку информации из сетевого хранилища.</w:t>
+        <w:t xml:space="preserve">Реализовать функцию проверки контрольной суммы </w:t>
+      </w:r>
+      <w:r>
+        <w:rPr>
+          <w:sz w:val="28"/>
+          <w:szCs w:val="28"/>
+        </w:rPr>
+        <w:t>для определения</w:t>
+      </w:r>
+      <w:r>
+        <w:rPr>
+          <w:sz w:val="28"/>
+          <w:szCs w:val="28"/>
+        </w:rPr>
+        <w:t xml:space="preserve"> целостности данных.</w:t>
+      </w:r>
+    </w:p>
+    <w:p>
+      <w:pPr>
+        <w:numPr>
+          <w:ilvl w:val="0"/>
+          <w:numId w:val="16"/>
+        </w:numPr>
+        <w:spacing w:line="360" w:lineRule="auto"/>
+        <w:jc w:val="both"/>
+        <w:rPr>
+          <w:sz w:val="28"/>
+          <w:szCs w:val="28"/>
+        </w:rPr>
+      </w:pPr>
+      <w:r>
+        <w:rPr>
+          <w:sz w:val="28"/>
+          <w:szCs w:val="28"/>
+        </w:rPr>
+        <w:t>Создать GUI для главного окна и окна с информацией о спутниках.</w:t>
       </w:r>
     </w:p>
     <w:p>
@@ -3372,21 +3482,126 @@
           <w:sz w:val="28"/>
           <w:szCs w:val="28"/>
         </w:rPr>
-        <w:t xml:space="preserve">Реализовать функцию проверки контрольной суммы </w:t>
-      </w:r>
-      <w:r>
-        <w:rPr>
-          <w:sz w:val="28"/>
-          <w:szCs w:val="28"/>
-        </w:rPr>
-        <w:t>для определения</w:t>
-      </w:r>
-      <w:r>
-        <w:rPr>
-          <w:sz w:val="28"/>
-          <w:szCs w:val="28"/>
-        </w:rPr>
-        <w:t xml:space="preserve"> целостности данных.</w:t>
+        <w:t>Реализовать в г</w:t>
+      </w:r>
+      <w:r>
+        <w:rPr>
+          <w:sz w:val="28"/>
+          <w:szCs w:val="28"/>
+        </w:rPr>
+        <w:t>лавно</w:t>
+      </w:r>
+      <w:r>
+        <w:rPr>
+          <w:sz w:val="28"/>
+          <w:szCs w:val="28"/>
+        </w:rPr>
+        <w:t>м</w:t>
+      </w:r>
+      <w:r>
+        <w:rPr>
+          <w:sz w:val="28"/>
+          <w:szCs w:val="28"/>
+        </w:rPr>
+        <w:t xml:space="preserve"> окн</w:t>
+      </w:r>
+      <w:r>
+        <w:rPr>
+          <w:sz w:val="28"/>
+          <w:szCs w:val="28"/>
+        </w:rPr>
+        <w:t>е</w:t>
+      </w:r>
+      <w:r>
+        <w:rPr>
+          <w:sz w:val="28"/>
+          <w:szCs w:val="28"/>
+        </w:rPr>
+        <w:t xml:space="preserve"> необходимый функционал</w:t>
+      </w:r>
+      <w:r>
+        <w:rPr>
+          <w:sz w:val="28"/>
+          <w:szCs w:val="28"/>
+        </w:rPr>
+        <w:t xml:space="preserve"> для загрузки из файлов или из сети.</w:t>
+      </w:r>
+    </w:p>
+    <w:p>
+      <w:pPr>
+        <w:numPr>
+          <w:ilvl w:val="1"/>
+          <w:numId w:val="16"/>
+        </w:numPr>
+        <w:spacing w:line="360" w:lineRule="auto"/>
+        <w:jc w:val="both"/>
+        <w:rPr>
+          <w:sz w:val="28"/>
+          <w:szCs w:val="28"/>
+        </w:rPr>
+      </w:pPr>
+      <w:r>
+        <w:rPr>
+          <w:sz w:val="28"/>
+          <w:szCs w:val="28"/>
+        </w:rPr>
+        <w:t>Информационное окно должно в себе содержать в понятном виде данные</w:t>
+      </w:r>
+      <w:r>
+        <w:rPr>
+          <w:sz w:val="28"/>
+          <w:szCs w:val="28"/>
+        </w:rPr>
+        <w:t xml:space="preserve"> </w:t>
+      </w:r>
+      <w:r>
+        <w:rPr>
+          <w:sz w:val="28"/>
+          <w:szCs w:val="28"/>
+        </w:rPr>
+        <w:t>согласно заданию</w:t>
+      </w:r>
+      <w:r>
+        <w:rPr>
+          <w:sz w:val="28"/>
+          <w:szCs w:val="28"/>
+        </w:rPr>
+        <w:t xml:space="preserve"> практики.</w:t>
+      </w:r>
+    </w:p>
+    <w:p>
+      <w:pPr>
+        <w:numPr>
+          <w:ilvl w:val="1"/>
+          <w:numId w:val="16"/>
+        </w:numPr>
+        <w:spacing w:line="360" w:lineRule="auto"/>
+        <w:jc w:val="both"/>
+        <w:rPr>
+          <w:sz w:val="28"/>
+          <w:szCs w:val="28"/>
+        </w:rPr>
+      </w:pPr>
+      <w:r>
+        <w:rPr>
+          <w:sz w:val="28"/>
+          <w:szCs w:val="28"/>
+        </w:rPr>
+        <w:t xml:space="preserve">Реализовать </w:t>
+      </w:r>
+      <w:r>
+        <w:rPr>
+          <w:sz w:val="28"/>
+          <w:szCs w:val="28"/>
+        </w:rPr>
+        <w:t>кнопки сохранения информации в файл и копирования в буфер обмена</w:t>
+      </w:r>
+      <w:r>
+        <w:rPr>
+          <w:sz w:val="28"/>
+          <w:szCs w:val="28"/>
+        </w:rPr>
+        <w:t>.</w:t>
       </w:r>
     </w:p>
     <w:p>
@@ -3407,7 +3622,7 @@
           <w:sz w:val="28"/>
           <w:szCs w:val="28"/>
         </w:rPr>
-        <w:t>Создать GUI для главного окна и окна с информацией о спутниках.</w:t>
+        <w:t>Подключить парсер к логике работы GUI приложения</w:t>
       </w:r>
     </w:p>
     <w:p>
@@ -3428,49 +3643,35 @@
           <w:sz w:val="28"/>
           <w:szCs w:val="28"/>
         </w:rPr>
-        <w:t>Реализовать в г</w:t>
-      </w:r>
-      <w:r>
-        <w:rPr>
-          <w:sz w:val="28"/>
-          <w:szCs w:val="28"/>
-        </w:rPr>
-        <w:t>лавно</w:t>
-      </w:r>
-      <w:r>
-        <w:rPr>
-          <w:sz w:val="28"/>
-          <w:szCs w:val="28"/>
-        </w:rPr>
-        <w:t>м</w:t>
-      </w:r>
-      <w:r>
-        <w:rPr>
-          <w:sz w:val="28"/>
-          <w:szCs w:val="28"/>
-        </w:rPr>
-        <w:t xml:space="preserve"> окн</w:t>
-      </w:r>
-      <w:r>
-        <w:rPr>
-          <w:sz w:val="28"/>
-          <w:szCs w:val="28"/>
-        </w:rPr>
-        <w:t>е</w:t>
-      </w:r>
-      <w:r>
-        <w:rPr>
-          <w:sz w:val="28"/>
-          <w:szCs w:val="28"/>
-        </w:rPr>
-        <w:t xml:space="preserve"> необходимый функционал</w:t>
-      </w:r>
-      <w:r>
-        <w:rPr>
-          <w:sz w:val="28"/>
-          <w:szCs w:val="28"/>
-        </w:rPr>
-        <w:t xml:space="preserve"> для загрузки из файлов или из сети.</w:t>
+        <w:t xml:space="preserve">В главном окне реализовать слоты, которые будут обрабатывать </w:t>
+      </w:r>
+      <w:r>
+        <w:rPr>
+          <w:sz w:val="28"/>
+          <w:szCs w:val="28"/>
+        </w:rPr>
+        <w:t xml:space="preserve">сигналы нажатия </w:t>
+      </w:r>
+      <w:r>
+        <w:rPr>
+          <w:sz w:val="28"/>
+          <w:szCs w:val="28"/>
+        </w:rPr>
+        <w:t xml:space="preserve">с кнопок и </w:t>
+      </w:r>
+      <w:r>
+        <w:rPr>
+          <w:sz w:val="28"/>
+          <w:szCs w:val="28"/>
+        </w:rPr>
+        <w:t xml:space="preserve">выполнять </w:t>
+      </w:r>
+      <w:r>
+        <w:rPr>
+          <w:sz w:val="28"/>
+          <w:szCs w:val="28"/>
+        </w:rPr>
+        <w:t>загрузку информации из файла или из сети.</w:t>
       </w:r>
     </w:p>
     <w:p>
@@ -3491,161 +3692,6 @@
           <w:sz w:val="28"/>
           <w:szCs w:val="28"/>
         </w:rPr>
-        <w:t>Информационное окно должно в себе содержать в понятном виде данные согласно заданию</w:t>
-      </w:r>
-      <w:r>
-        <w:rPr>
-          <w:sz w:val="28"/>
-          <w:szCs w:val="28"/>
-        </w:rPr>
-        <w:t xml:space="preserve"> практики.</w:t>
-      </w:r>
-    </w:p>
-    <w:p>
-      <w:pPr>
-        <w:numPr>
-          <w:ilvl w:val="1"/>
-          <w:numId w:val="16"/>
-        </w:numPr>
-        <w:spacing w:line="360" w:lineRule="auto"/>
-        <w:jc w:val="both"/>
-        <w:rPr>
-          <w:sz w:val="28"/>
-          <w:szCs w:val="28"/>
-        </w:rPr>
-      </w:pPr>
-      <w:r>
-        <w:rPr>
-          <w:sz w:val="28"/>
-          <w:szCs w:val="28"/>
-        </w:rPr>
-        <w:t>Пользователь должен иметь возможность создать ещё окно с уже другими данными</w:t>
-      </w:r>
-      <w:r>
-        <w:rPr>
-          <w:sz w:val="28"/>
-          <w:szCs w:val="28"/>
-        </w:rPr>
-        <w:t>.</w:t>
-      </w:r>
-    </w:p>
-    <w:p>
-      <w:pPr>
-        <w:numPr>
-          <w:ilvl w:val="1"/>
-          <w:numId w:val="16"/>
-        </w:numPr>
-        <w:spacing w:line="360" w:lineRule="auto"/>
-        <w:jc w:val="both"/>
-        <w:rPr>
-          <w:sz w:val="28"/>
-          <w:szCs w:val="28"/>
-        </w:rPr>
-      </w:pPr>
-      <w:r>
-        <w:rPr>
-          <w:sz w:val="28"/>
-          <w:szCs w:val="28"/>
-        </w:rPr>
-        <w:t xml:space="preserve">Реализовать </w:t>
-      </w:r>
-      <w:r>
-        <w:rPr>
-          <w:sz w:val="28"/>
-          <w:szCs w:val="28"/>
-        </w:rPr>
-        <w:t>кнопки сохранения информации в файл и копирования в буфер обмена</w:t>
-      </w:r>
-    </w:p>
-    <w:p>
-      <w:pPr>
-        <w:numPr>
-          <w:ilvl w:val="0"/>
-          <w:numId w:val="16"/>
-        </w:numPr>
-        <w:spacing w:line="360" w:lineRule="auto"/>
-        <w:jc w:val="both"/>
-        <w:rPr>
-          <w:sz w:val="28"/>
-          <w:szCs w:val="28"/>
-        </w:rPr>
-      </w:pPr>
-      <w:r>
-        <w:rPr>
-          <w:sz w:val="28"/>
-          <w:szCs w:val="28"/>
-        </w:rPr>
-        <w:t>Подключить парсер к логике работы GUI приложения</w:t>
-      </w:r>
-    </w:p>
-    <w:p>
-      <w:pPr>
-        <w:numPr>
-          <w:ilvl w:val="1"/>
-          <w:numId w:val="16"/>
-        </w:numPr>
-        <w:spacing w:line="360" w:lineRule="auto"/>
-        <w:jc w:val="both"/>
-        <w:rPr>
-          <w:sz w:val="28"/>
-          <w:szCs w:val="28"/>
-        </w:rPr>
-      </w:pPr>
-      <w:r>
-        <w:rPr>
-          <w:sz w:val="28"/>
-          <w:szCs w:val="28"/>
-        </w:rPr>
-        <w:t xml:space="preserve">В главном окне реализовать слоты, которые будут обрабатывать </w:t>
-      </w:r>
-      <w:r>
-        <w:rPr>
-          <w:sz w:val="28"/>
-          <w:szCs w:val="28"/>
-        </w:rPr>
-        <w:t xml:space="preserve">сигналы нажатия </w:t>
-      </w:r>
-      <w:r>
-        <w:rPr>
-          <w:sz w:val="28"/>
-          <w:szCs w:val="28"/>
-        </w:rPr>
-        <w:t xml:space="preserve">с кнопок и </w:t>
-      </w:r>
-      <w:r>
-        <w:rPr>
-          <w:sz w:val="28"/>
-          <w:szCs w:val="28"/>
-        </w:rPr>
-        <w:t xml:space="preserve">выполнять </w:t>
-      </w:r>
-      <w:r>
-        <w:rPr>
-          <w:sz w:val="28"/>
-          <w:szCs w:val="28"/>
-        </w:rPr>
-        <w:t>загрузку информации из файла или из сети.</w:t>
-      </w:r>
-    </w:p>
-    <w:p>
-      <w:pPr>
-        <w:numPr>
-          <w:ilvl w:val="1"/>
-          <w:numId w:val="16"/>
-        </w:numPr>
-        <w:spacing w:line="360" w:lineRule="auto"/>
-        <w:jc w:val="both"/>
-        <w:rPr>
-          <w:sz w:val="28"/>
-          <w:szCs w:val="28"/>
-        </w:rPr>
-      </w:pPr>
-      <w:r>
-        <w:rPr>
-          <w:sz w:val="28"/>
-          <w:szCs w:val="28"/>
-        </w:rPr>
-        <w:lastRenderedPageBreak/>
         <w:t>В окне с информацией о спутниках</w:t>
       </w:r>
       <w:r>
@@ -3702,7 +3748,35 @@
           <w:sz w:val="28"/>
           <w:szCs w:val="28"/>
         </w:rPr>
-        <w:t>которые будут обращать к функциям загрузки из сети или файла главного окна.</w:t>
+        <w:t>которые будут обращать</w:t>
+      </w:r>
+      <w:r>
+        <w:rPr>
+          <w:sz w:val="28"/>
+          <w:szCs w:val="28"/>
+        </w:rPr>
+        <w:t>ся</w:t>
+      </w:r>
+      <w:r>
+        <w:rPr>
+          <w:sz w:val="28"/>
+          <w:szCs w:val="28"/>
+        </w:rPr>
+        <w:t xml:space="preserve"> к функциям загрузки из сети или файла </w:t>
+      </w:r>
+      <w:r>
+        <w:rPr>
+          <w:sz w:val="28"/>
+          <w:szCs w:val="28"/>
+        </w:rPr>
+        <w:t xml:space="preserve">от </w:t>
+      </w:r>
+      <w:r>
+        <w:rPr>
+          <w:sz w:val="28"/>
+          <w:szCs w:val="28"/>
+        </w:rPr>
+        <w:t>главного окна.</w:t>
       </w:r>
     </w:p>
     <w:p>
@@ -3717,16 +3791,7 @@
           <w:szCs w:val="28"/>
         </w:rPr>
       </w:pPr>
-      <w:r>
-        <w:rPr>
-          <w:b/>
-          <w:caps/>
-          <w:sz w:val="28"/>
-          <w:szCs w:val="28"/>
-        </w:rPr>
-        <w:br w:type="page"/>
-      </w:r>
-      <w:bookmarkStart w:id="1" w:name="_Toc202440710"/>
+      <w:bookmarkStart w:id="1" w:name="_Toc202556046"/>
       <w:r>
         <w:rPr>
           <w:b/>
@@ -3773,7 +3838,7 @@
           <w:szCs w:val="28"/>
         </w:rPr>
       </w:pPr>
-      <w:bookmarkStart w:id="2" w:name="_Toc202440711"/>
+      <w:bookmarkStart w:id="2" w:name="_Toc202556047"/>
       <w:r>
         <w:rPr>
           <w:rFonts w:ascii="Times New Roman" w:hAnsi="Times New Roman"/>
@@ -3935,7 +4000,14 @@
           <w:sz w:val="28"/>
           <w:szCs w:val="28"/>
         </w:rPr>
-        <w:t>как основная ОС для создания и использования данной программы</w:t>
+        <w:t>как основная ОС для создания программы</w:t>
+      </w:r>
+      <w:r>
+        <w:rPr>
+          <w:sz w:val="28"/>
+          <w:szCs w:val="28"/>
+        </w:rPr>
+        <w:t xml:space="preserve"> и использование её на большинстве устройств</w:t>
       </w:r>
       <w:r>
         <w:rPr>
@@ -4012,7 +4084,21 @@
           <w:sz w:val="28"/>
           <w:szCs w:val="28"/>
         </w:rPr>
-        <w:t xml:space="preserve">для создания и тестирования программы под семейство операционных систем на базе ядра </w:t>
+        <w:t xml:space="preserve">для создания </w:t>
+      </w:r>
+      <w:r>
+        <w:rPr>
+          <w:sz w:val="28"/>
+          <w:szCs w:val="28"/>
+        </w:rPr>
+        <w:t>программы</w:t>
+      </w:r>
+      <w:r>
+        <w:rPr>
+          <w:sz w:val="28"/>
+          <w:szCs w:val="28"/>
+        </w:rPr>
+        <w:t xml:space="preserve"> под семейство операционных систем на базе ядра </w:t>
       </w:r>
       <w:r>
         <w:rPr>
@@ -4055,7 +4141,15 @@
           <w:szCs w:val="28"/>
           <w:lang w:val="en-US"/>
         </w:rPr>
-        <w:t>QT</w:t>
+        <w:t>Q</w:t>
+      </w:r>
+      <w:r>
+        <w:rPr>
+          <w:sz w:val="28"/>
+          <w:szCs w:val="28"/>
+          <w:lang w:val="en-US"/>
+        </w:rPr>
+        <w:t>t</w:t>
       </w:r>
       <w:r>
         <w:rPr>
@@ -4070,7 +4164,23 @@
           <w:szCs w:val="28"/>
           <w:lang w:val="en-US"/>
         </w:rPr>
-        <w:t>/QT6</w:t>
+        <w:t>/Q</w:t>
+      </w:r>
+      <w:r>
+        <w:rPr>
+          <w:sz w:val="28"/>
+          <w:szCs w:val="28"/>
+          <w:lang w:val="en-US"/>
+        </w:rPr>
+        <w:t>t</w:t>
+      </w:r>
+      <w:r>
+        <w:rPr>
+          <w:sz w:val="28"/>
+          <w:szCs w:val="28"/>
+          <w:lang w:val="en-US"/>
+        </w:rPr>
+        <w:t>6</w:t>
       </w:r>
     </w:p>
     <w:p>
@@ -4247,13 +4357,6 @@
         </w:rPr>
         <w:t xml:space="preserve">использовались </w:t>
       </w:r>
-      <w:r>
-        <w:rPr>
-          <w:sz w:val="28"/>
-          <w:szCs w:val="28"/>
-        </w:rPr>
-        <w:t>.</w:t>
-      </w:r>
       <w:proofErr w:type="spellStart"/>
       <w:r>
         <w:rPr>
@@ -4268,6 +4371,34 @@
           <w:sz w:val="28"/>
           <w:szCs w:val="28"/>
         </w:rPr>
+        <w:t>-</w:t>
+      </w:r>
+      <w:r>
+        <w:rPr>
+          <w:sz w:val="28"/>
+          <w:szCs w:val="28"/>
+        </w:rPr>
+        <w:t xml:space="preserve">файлы в формате </w:t>
+      </w:r>
+      <w:r>
+        <w:rPr>
+          <w:sz w:val="28"/>
+          <w:szCs w:val="28"/>
+        </w:rPr>
+        <w:t>XML</w:t>
+      </w:r>
+      <w:r>
+        <w:rPr>
+          <w:sz w:val="28"/>
+          <w:szCs w:val="28"/>
+        </w:rPr>
+        <w:t>,</w:t>
+      </w:r>
+      <w:r>
+        <w:rPr>
+          <w:sz w:val="28"/>
+          <w:szCs w:val="28"/>
+        </w:rPr>
         <w:t xml:space="preserve"> </w:t>
       </w:r>
       <w:r>
@@ -4275,14 +4406,22 @@
           <w:sz w:val="28"/>
           <w:szCs w:val="28"/>
         </w:rPr>
-        <w:t xml:space="preserve">файлы в формате </w:t>
-      </w:r>
-      <w:r>
-        <w:rPr>
-          <w:sz w:val="28"/>
-          <w:szCs w:val="28"/>
-        </w:rPr>
-        <w:t>XML</w:t>
+        <w:t xml:space="preserve">которые </w:t>
+      </w:r>
+      <w:r>
+        <w:rPr>
+          <w:sz w:val="28"/>
+          <w:szCs w:val="28"/>
+        </w:rPr>
+        <w:t xml:space="preserve">представляют собой шаблон для </w:t>
+      </w:r>
+      <w:r>
+        <w:rPr>
+          <w:sz w:val="28"/>
+          <w:szCs w:val="28"/>
+          <w:lang w:val="en-US"/>
+        </w:rPr>
+        <w:t>GUI</w:t>
       </w:r>
       <w:r>
         <w:rPr>
@@ -4296,77 +4435,7 @@
           <w:sz w:val="28"/>
           <w:szCs w:val="28"/>
         </w:rPr>
-        <w:t xml:space="preserve">которые компилировались в </w:t>
-      </w:r>
-      <w:r>
-        <w:rPr>
-          <w:sz w:val="28"/>
-          <w:szCs w:val="28"/>
-        </w:rPr>
-        <w:t>C</w:t>
-      </w:r>
-      <w:r>
-        <w:rPr>
-          <w:sz w:val="28"/>
-          <w:szCs w:val="28"/>
-        </w:rPr>
-        <w:t>+</w:t>
-      </w:r>
-      <w:r>
-        <w:rPr>
-          <w:sz w:val="28"/>
-          <w:szCs w:val="28"/>
-        </w:rPr>
-        <w:t xml:space="preserve">+, </w:t>
-      </w:r>
-      <w:r>
-        <w:rPr>
-          <w:sz w:val="28"/>
-          <w:szCs w:val="28"/>
-        </w:rPr>
-        <w:t xml:space="preserve">которые настраиваются с помощью </w:t>
-      </w:r>
-      <w:r>
-        <w:rPr>
-          <w:sz w:val="28"/>
-          <w:szCs w:val="28"/>
-        </w:rPr>
-        <w:t>«С</w:t>
-      </w:r>
-      <w:r>
-        <w:rPr>
-          <w:sz w:val="28"/>
-          <w:szCs w:val="28"/>
-        </w:rPr>
-        <w:t>игналов-</w:t>
-      </w:r>
-      <w:r>
-        <w:rPr>
-          <w:sz w:val="28"/>
-          <w:szCs w:val="28"/>
-        </w:rPr>
-        <w:t>С</w:t>
-      </w:r>
-      <w:r>
-        <w:rPr>
-          <w:sz w:val="28"/>
-          <w:szCs w:val="28"/>
-        </w:rPr>
-        <w:t>лотов</w:t>
-      </w:r>
-      <w:r>
-        <w:rPr>
-          <w:sz w:val="28"/>
-          <w:szCs w:val="28"/>
-        </w:rPr>
-        <w:t>»</w:t>
-      </w:r>
-      <w:r>
-        <w:rPr>
-          <w:sz w:val="28"/>
-          <w:szCs w:val="28"/>
-        </w:rPr>
-        <w:t xml:space="preserve"> и реализуют логику работы</w:t>
+        <w:t>к которому подключается различная логика</w:t>
       </w:r>
       <w:r>
         <w:rPr>
@@ -4402,7 +4471,15 @@
           <w:szCs w:val="28"/>
           <w:lang w:val="en-US"/>
         </w:rPr>
-        <w:t>QT</w:t>
+        <w:t>Q</w:t>
+      </w:r>
+      <w:r>
+        <w:rPr>
+          <w:sz w:val="28"/>
+          <w:szCs w:val="28"/>
+          <w:lang w:val="en-US"/>
+        </w:rPr>
+        <w:t>t</w:t>
       </w:r>
       <w:r>
         <w:rPr>
@@ -4480,14 +4557,28 @@
           <w:sz w:val="28"/>
           <w:szCs w:val="28"/>
         </w:rPr>
-        <w:t>Основным для разработки использовалась</w:t>
-      </w:r>
-      <w:r>
-        <w:rPr>
-          <w:sz w:val="28"/>
-          <w:szCs w:val="28"/>
-        </w:rPr>
-        <w:t xml:space="preserve"> версия</w:t>
+        <w:t>Основн</w:t>
+      </w:r>
+      <w:r>
+        <w:rPr>
+          <w:sz w:val="28"/>
+          <w:szCs w:val="28"/>
+        </w:rPr>
+        <w:t xml:space="preserve">ой версией </w:t>
+      </w:r>
+      <w:r>
+        <w:rPr>
+          <w:sz w:val="28"/>
+          <w:szCs w:val="28"/>
+        </w:rPr>
+        <w:t xml:space="preserve">для разработки </w:t>
+      </w:r>
+      <w:r>
+        <w:rPr>
+          <w:sz w:val="28"/>
+          <w:szCs w:val="28"/>
+        </w:rPr>
+        <w:t>является</w:t>
       </w:r>
       <w:r>
         <w:rPr>
@@ -4501,7 +4592,15 @@
           <w:sz w:val="28"/>
           <w:szCs w:val="28"/>
         </w:rPr>
-        <w:t>QT</w:t>
+        <w:t>Q</w:t>
+      </w:r>
+      <w:r>
+        <w:rPr>
+          <w:sz w:val="28"/>
+          <w:szCs w:val="28"/>
+          <w:lang w:val="en-US"/>
+        </w:rPr>
+        <w:t>t</w:t>
       </w:r>
       <w:r>
         <w:rPr>
@@ -4627,6 +4726,7 @@
           <w:sz w:val="28"/>
           <w:szCs w:val="28"/>
         </w:rPr>
+        <w:lastRenderedPageBreak/>
         <w:t>Т</w:t>
       </w:r>
       <w:r>
@@ -4648,6 +4748,13 @@
           <w:sz w:val="28"/>
           <w:szCs w:val="28"/>
         </w:rPr>
+        <w:t xml:space="preserve"> сборка под</w:t>
+      </w:r>
+      <w:r>
+        <w:rPr>
+          <w:sz w:val="28"/>
+          <w:szCs w:val="28"/>
+        </w:rPr>
         <w:t xml:space="preserve"> </w:t>
       </w:r>
       <w:r>
@@ -4655,14 +4762,29 @@
           <w:sz w:val="28"/>
           <w:szCs w:val="28"/>
         </w:rPr>
-        <w:t>QT</w:t>
-      </w:r>
-      <w:r>
-        <w:rPr>
-          <w:sz w:val="28"/>
-          <w:szCs w:val="28"/>
-        </w:rPr>
-        <w:t xml:space="preserve"> 5.15</w:t>
+        <w:t>Q</w:t>
+      </w:r>
+      <w:r>
+        <w:rPr>
+          <w:sz w:val="28"/>
+          <w:szCs w:val="28"/>
+          <w:lang w:val="en-US"/>
+        </w:rPr>
+        <w:t>t</w:t>
+      </w:r>
+      <w:r>
+        <w:rPr>
+          <w:sz w:val="28"/>
+          <w:szCs w:val="28"/>
+        </w:rPr>
+        <w:t xml:space="preserve"> </w:t>
+      </w:r>
+      <w:r>
+        <w:rPr>
+          <w:sz w:val="28"/>
+          <w:szCs w:val="28"/>
+        </w:rPr>
+        <w:t>5.15</w:t>
       </w:r>
       <w:r>
         <w:rPr>
@@ -4697,7 +4819,51 @@
           <w:sz w:val="28"/>
           <w:szCs w:val="28"/>
         </w:rPr>
-        <w:t xml:space="preserve"> и дистрибутивов</w:t>
+        <w:t xml:space="preserve"> </w:t>
+      </w:r>
+      <w:r>
+        <w:rPr>
+          <w:sz w:val="28"/>
+          <w:szCs w:val="28"/>
+          <w:lang w:val="en-US"/>
+        </w:rPr>
+        <w:t>Windows</w:t>
+      </w:r>
+      <w:r>
+        <w:rPr>
+          <w:sz w:val="28"/>
+          <w:szCs w:val="28"/>
+        </w:rPr>
+        <w:t xml:space="preserve"> </w:t>
+      </w:r>
+      <w:r>
+        <w:rPr>
+          <w:sz w:val="28"/>
+          <w:szCs w:val="28"/>
+        </w:rPr>
+        <w:t>и дистрибутивов</w:t>
+      </w:r>
+      <w:r>
+        <w:rPr>
+          <w:sz w:val="28"/>
+          <w:szCs w:val="28"/>
+        </w:rPr>
+        <w:t xml:space="preserve"> </w:t>
+      </w:r>
+      <w:r>
+        <w:rPr>
+          <w:sz w:val="28"/>
+          <w:szCs w:val="28"/>
+        </w:rPr>
+        <w:t xml:space="preserve">на основе ядра </w:t>
+      </w:r>
+      <w:r>
+        <w:rPr>
+          <w:sz w:val="28"/>
+          <w:szCs w:val="28"/>
+          <w:lang w:val="en-US"/>
+        </w:rPr>
+        <w:t>Linux</w:t>
       </w:r>
       <w:r>
         <w:rPr>
@@ -4756,7 +4922,6 @@
           <w:sz w:val="28"/>
           <w:szCs w:val="28"/>
         </w:rPr>
-        <w:lastRenderedPageBreak/>
         <w:t>CMake</w:t>
       </w:r>
       <w:proofErr w:type="spellEnd"/>
@@ -5010,72 +5175,12 @@
         </w:rPr>
         <w:t xml:space="preserve"> </w:t>
       </w:r>
-    </w:p>
-    <w:p>
-      <w:pPr>
-        <w:numPr>
-          <w:ilvl w:val="1"/>
-          <w:numId w:val="17"/>
-        </w:numPr>
-        <w:spacing w:line="360" w:lineRule="auto"/>
-        <w:jc w:val="both"/>
-        <w:rPr>
-          <w:sz w:val="28"/>
-          <w:szCs w:val="28"/>
-        </w:rPr>
-      </w:pPr>
-      <w:r>
-        <w:rPr>
-          <w:sz w:val="28"/>
-          <w:szCs w:val="28"/>
-        </w:rPr>
-        <w:t>Использова</w:t>
-      </w:r>
-      <w:r>
-        <w:rPr>
-          <w:sz w:val="28"/>
-          <w:szCs w:val="28"/>
-        </w:rPr>
-        <w:t xml:space="preserve">лся конфигурационный </w:t>
-      </w:r>
-      <w:proofErr w:type="gramStart"/>
-      <w:r>
-        <w:rPr>
-          <w:sz w:val="28"/>
-          <w:szCs w:val="28"/>
-        </w:rPr>
-        <w:t>файл</w:t>
-      </w:r>
-      <w:r>
-        <w:rPr>
-          <w:sz w:val="28"/>
-          <w:szCs w:val="28"/>
-        </w:rPr>
-        <w:t xml:space="preserve"> </w:t>
-      </w:r>
-      <w:r>
-        <w:rPr>
-          <w:sz w:val="28"/>
-          <w:szCs w:val="28"/>
-        </w:rPr>
-        <w:t>.</w:t>
-      </w:r>
-      <w:proofErr w:type="spellStart"/>
-      <w:r>
-        <w:rPr>
-          <w:sz w:val="28"/>
-          <w:szCs w:val="28"/>
-        </w:rPr>
-        <w:t>gitignore</w:t>
-      </w:r>
-      <w:proofErr w:type="spellEnd"/>
-      <w:proofErr w:type="gramEnd"/>
-      <w:r>
-        <w:rPr>
-          <w:sz w:val="28"/>
-          <w:szCs w:val="28"/>
-        </w:rPr>
-        <w:t xml:space="preserve"> для исключения скомпилированных артефактов и локальных настроек IDE.</w:t>
+      <w:r>
+        <w:rPr>
+          <w:sz w:val="28"/>
+          <w:szCs w:val="28"/>
+        </w:rPr>
+        <w:t>С её помощью можно сохранять результат в удалённый репозиторий и переносить разработку и тестирование на другую платформу.</w:t>
       </w:r>
     </w:p>
     <w:p>
@@ -5090,7 +5195,7 @@
           <w:szCs w:val="28"/>
         </w:rPr>
       </w:pPr>
-      <w:bookmarkStart w:id="3" w:name="_Toc202440712"/>
+      <w:bookmarkStart w:id="3" w:name="_Toc202556048"/>
       <w:r>
         <w:rPr>
           <w:rFonts w:ascii="Times New Roman" w:hAnsi="Times New Roman"/>
@@ -5161,7 +5266,7 @@
           <w:sz w:val="28"/>
           <w:szCs w:val="28"/>
         </w:rPr>
-        <w:t xml:space="preserve">Реализована сборка приложения сборка под Windows 11 и </w:t>
+        <w:t xml:space="preserve">Реализована сборка приложения под Windows 11 и </w:t>
       </w:r>
       <w:proofErr w:type="spellStart"/>
       <w:r>
@@ -5251,7 +5356,21 @@
           <w:sz w:val="28"/>
           <w:szCs w:val="28"/>
         </w:rPr>
-        <w:t>Создан адаптивный GUI на базе QtWidgets, автоматически подстраивающийся под размер окна:</w:t>
+        <w:t>Создан адаптивный GUI на базе QtWidgets, автоматически подстраивающийся под размер окна</w:t>
+      </w:r>
+      <w:r>
+        <w:rPr>
+          <w:sz w:val="28"/>
+          <w:szCs w:val="28"/>
+        </w:rPr>
+        <w:t xml:space="preserve">, </w:t>
+      </w:r>
+      <w:r>
+        <w:rPr>
+          <w:sz w:val="28"/>
+          <w:szCs w:val="28"/>
+        </w:rPr>
+        <w:t>в котором выводиться следующая информация</w:t>
       </w:r>
     </w:p>
     <w:p>
@@ -5314,6 +5433,7 @@
           <w:sz w:val="28"/>
           <w:szCs w:val="28"/>
         </w:rPr>
+        <w:lastRenderedPageBreak/>
         <w:t>Примеры интерфейса и скриншоты — в приложении А.</w:t>
       </w:r>
     </w:p>
@@ -5335,7 +5455,35 @@
           <w:sz w:val="28"/>
           <w:szCs w:val="28"/>
         </w:rPr>
-        <w:t xml:space="preserve">Реализован надёжный парсер с валидацией формата через регулярные выражения и контрольными суммами, </w:t>
+        <w:t>Реализован надёжный парсер с валидацией формата через регулярные выражения и контрольны</w:t>
+      </w:r>
+      <w:r>
+        <w:rPr>
+          <w:sz w:val="28"/>
+          <w:szCs w:val="28"/>
+        </w:rPr>
+        <w:t>е</w:t>
+      </w:r>
+      <w:r>
+        <w:rPr>
+          <w:sz w:val="28"/>
+          <w:szCs w:val="28"/>
+        </w:rPr>
+        <w:t xml:space="preserve"> сумм</w:t>
+      </w:r>
+      <w:r>
+        <w:rPr>
+          <w:sz w:val="28"/>
+          <w:szCs w:val="28"/>
+        </w:rPr>
+        <w:t>ы</w:t>
+      </w:r>
+      <w:r>
+        <w:rPr>
+          <w:sz w:val="28"/>
+          <w:szCs w:val="28"/>
+        </w:rPr>
+        <w:t xml:space="preserve">, </w:t>
       </w:r>
       <w:r>
         <w:rPr>
@@ -5365,6 +5513,13 @@
         </w:rPr>
         <w:t>Получен опыт в создании адаптивного интерфейса под разный размер экрана</w:t>
       </w:r>
+      <w:r>
+        <w:rPr>
+          <w:sz w:val="28"/>
+          <w:szCs w:val="28"/>
+        </w:rPr>
+        <w:t>.</w:t>
+      </w:r>
     </w:p>
     <w:p>
       <w:pPr>
@@ -5384,8 +5539,21 @@
           <w:sz w:val="28"/>
           <w:szCs w:val="28"/>
         </w:rPr>
-        <w:lastRenderedPageBreak/>
-        <w:t xml:space="preserve">Исходный код находится в публичном репозитории </w:t>
+        <w:t xml:space="preserve">Исходный код </w:t>
+      </w:r>
+      <w:r>
+        <w:rPr>
+          <w:sz w:val="28"/>
+          <w:szCs w:val="28"/>
+        </w:rPr>
+        <w:t xml:space="preserve">программы </w:t>
+      </w:r>
+      <w:r>
+        <w:rPr>
+          <w:sz w:val="28"/>
+          <w:szCs w:val="28"/>
+        </w:rPr>
+        <w:t xml:space="preserve">находится в публичном репозитории </w:t>
       </w:r>
       <w:proofErr w:type="spellStart"/>
       <w:r>
@@ -5393,7 +5561,24 @@
           <w:sz w:val="28"/>
           <w:szCs w:val="28"/>
         </w:rPr>
-        <w:t>Github</w:t>
+        <w:t>Git</w:t>
+      </w:r>
+      <w:proofErr w:type="spellEnd"/>
+      <w:r>
+        <w:rPr>
+          <w:sz w:val="28"/>
+          <w:szCs w:val="28"/>
+          <w:lang w:val="en-US"/>
+        </w:rPr>
+        <w:t>H</w:t>
+      </w:r>
+      <w:proofErr w:type="spellStart"/>
+      <w:r>
+        <w:rPr>
+          <w:sz w:val="28"/>
+          <w:szCs w:val="28"/>
+        </w:rPr>
+        <w:t>ub</w:t>
       </w:r>
       <w:proofErr w:type="spellEnd"/>
       <w:r>
@@ -5454,7 +5639,7 @@
         </w:rPr>
         <w:br w:type="page"/>
       </w:r>
-      <w:bookmarkStart w:id="4" w:name="_Toc202440713"/>
+      <w:bookmarkStart w:id="4" w:name="_Toc202556049"/>
       <w:r>
         <w:rPr>
           <w:b/>
@@ -5492,7 +5677,15 @@
           <w:szCs w:val="28"/>
           <w:lang w:val="en-US"/>
         </w:rPr>
-        <w:t>QT</w:t>
+        <w:t>Q</w:t>
+      </w:r>
+      <w:r>
+        <w:rPr>
+          <w:sz w:val="28"/>
+          <w:szCs w:val="28"/>
+          <w:lang w:val="en-US"/>
+        </w:rPr>
+        <w:t>t</w:t>
       </w:r>
       <w:r>
         <w:rPr>
@@ -5575,7 +5768,7 @@
         </w:rPr>
         <w:br w:type="page"/>
       </w:r>
-      <w:bookmarkStart w:id="5" w:name="_Toc202440714"/>
+      <w:bookmarkStart w:id="5" w:name="_Toc202556050"/>
       <w:r>
         <w:rPr>
           <w:b/>
@@ -6099,7 +6292,7 @@
         </w:rPr>
         <w:br w:type="page"/>
       </w:r>
-      <w:bookmarkStart w:id="6" w:name="_Toc202440715"/>
+      <w:bookmarkStart w:id="6" w:name="_Toc202556051"/>
       <w:r>
         <w:rPr>
           <w:b/>
@@ -6179,7 +6372,7 @@
           <w:lang w:val="en-US"/>
         </w:rPr>
         <w:pict w14:anchorId="3B640E5A">
-          <v:shape id="_x0000_i1025" type="#_x0000_t75" style="width:481.8pt;height:244.8pt">
+          <v:shape id="_x0000_i1046" type="#_x0000_t75" style="width:481.8pt;height:244.8pt">
             <v:imagedata r:id="rId10" o:title="MainWindow_light"/>
           </v:shape>
         </w:pict>
@@ -6241,7 +6434,7 @@
           <w:lang w:val="en-US"/>
         </w:rPr>
         <w:pict w14:anchorId="4898190E">
-          <v:shape id="_x0000_i1026" type="#_x0000_t75" style="width:481.8pt;height:305.4pt">
+          <v:shape id="_x0000_i1047" type="#_x0000_t75" style="width:481.8pt;height:305.4pt">
             <v:imagedata r:id="rId11" o:title="InfoWindow_light"/>
           </v:shape>
         </w:pict>
@@ -6298,7 +6491,7 @@
         </w:rPr>
         <w:br w:type="page"/>
       </w:r>
-      <w:bookmarkStart w:id="7" w:name="_Toc202440716"/>
+      <w:bookmarkStart w:id="7" w:name="_Toc202556052"/>
       <w:r>
         <w:rPr>
           <w:b/>
@@ -6386,9 +6579,19 @@
           <w:noProof/>
         </w:rPr>
       </w:pPr>
+      <w:r>
+        <w:rPr>
+          <w:noProof/>
+        </w:rPr>
+        <w:pict w14:anchorId="5B3F43EA">
+          <v:shape id="_x0000_i1027" type="#_x0000_t75" style="width:482.4pt;height:687pt">
+            <v:imagedata r:id="rId12" o:title="26484069686077_page-0001"/>
+          </v:shape>
+        </w:pict>
+      </w:r>
     </w:p>
     <w:sectPr>
-      <w:footerReference w:type="default" r:id="rId12"/>
+      <w:footerReference w:type="default" r:id="rId13"/>
       <w:pgSz w:w="11906" w:h="16838"/>
       <w:pgMar w:top="1134" w:right="567" w:bottom="1134" w:left="1701" w:header="425" w:footer="709" w:gutter="0"/>
       <w:cols w:space="708"/>

</xml_diff>